<commit_message>
figuras substituídas no report
</commit_message>
<xml_diff>
--- a/report/SAR-2022-016-JB-v02.docx
+++ b/report/SAR-2022-016-JB-v02.docx
@@ -1674,8 +1674,8 @@
           <w:lang w:val="pt-BR"/>
         </w:rPr>
       </w:pPr>
-      <w:bookmarkStart w:id="6" w:name="recepção-e-tratamento-dos-dados"/>
-      <w:bookmarkStart w:id="7" w:name="contexto"/>
+      <w:bookmarkStart w:id="6" w:name="contexto"/>
+      <w:bookmarkStart w:id="7" w:name="recepção-e-tratamento-dos-dados"/>
       <w:r>
         <w:rPr>
           <w:lang w:val="pt-BR"/>
@@ -1869,8 +1869,8 @@
           <w:lang w:val="pt-BR"/>
         </w:rPr>
       </w:pPr>
-      <w:bookmarkStart w:id="20" w:name="covariáveis"/>
-      <w:bookmarkStart w:id="21" w:name="parâmetros-do-estudo"/>
+      <w:bookmarkStart w:id="20" w:name="parâmetros-do-estudo"/>
+      <w:bookmarkStart w:id="21" w:name="covariáveis"/>
       <w:r>
         <w:rPr>
           <w:lang w:val="pt-BR"/>
@@ -2050,9 +2050,9 @@
         <w:tblLook w:val="0020" w:noHBand="0" w:noVBand="0" w:firstColumn="0" w:lastRow="0" w:lastColumn="0" w:firstRow="1"/>
       </w:tblPr>
       <w:tblGrid>
-        <w:gridCol w:w="435"/>
+        <w:gridCol w:w="434"/>
         <w:gridCol w:w="1642"/>
-        <w:gridCol w:w="1647"/>
+        <w:gridCol w:w="1648"/>
         <w:gridCol w:w="1642"/>
         <w:gridCol w:w="1643"/>
         <w:gridCol w:w="1752"/>
@@ -2062,7 +2062,7 @@
         <w:trPr/>
         <w:tc>
           <w:tcPr>
-            <w:tcW w:w="435" w:type="dxa"/>
+            <w:tcW w:w="434" w:type="dxa"/>
             <w:tcBorders>
               <w:top w:val="single" w:sz="4" w:space="0" w:color="000000"/>
               <w:left w:val="single" w:sz="4" w:space="0" w:color="000000"/>
@@ -2142,7 +2142,7 @@
         </w:tc>
         <w:tc>
           <w:tcPr>
-            <w:tcW w:w="1647" w:type="dxa"/>
+            <w:tcW w:w="1648" w:type="dxa"/>
             <w:tcBorders>
               <w:top w:val="single" w:sz="4" w:space="0" w:color="000000"/>
               <w:left w:val="single" w:sz="4" w:space="0" w:color="000000"/>
@@ -2346,7 +2346,7 @@
         <w:trPr/>
         <w:tc>
           <w:tcPr>
-            <w:tcW w:w="435" w:type="dxa"/>
+            <w:tcW w:w="434" w:type="dxa"/>
             <w:tcBorders>
               <w:left w:val="single" w:sz="4" w:space="0" w:color="000000"/>
               <w:bottom w:val="single" w:sz="4" w:space="0" w:color="000000"/>
@@ -2422,7 +2422,7 @@
         </w:tc>
         <w:tc>
           <w:tcPr>
-            <w:tcW w:w="1647" w:type="dxa"/>
+            <w:tcW w:w="1648" w:type="dxa"/>
             <w:tcBorders>
               <w:left w:val="single" w:sz="4" w:space="0" w:color="000000"/>
               <w:bottom w:val="single" w:sz="4" w:space="0" w:color="000000"/>
@@ -2616,7 +2616,7 @@
         <w:trPr/>
         <w:tc>
           <w:tcPr>
-            <w:tcW w:w="435" w:type="dxa"/>
+            <w:tcW w:w="434" w:type="dxa"/>
             <w:tcBorders>
               <w:left w:val="single" w:sz="4" w:space="0" w:color="000000"/>
               <w:bottom w:val="single" w:sz="4" w:space="0" w:color="000000"/>
@@ -2692,7 +2692,7 @@
         </w:tc>
         <w:tc>
           <w:tcPr>
-            <w:tcW w:w="1647" w:type="dxa"/>
+            <w:tcW w:w="1648" w:type="dxa"/>
             <w:tcBorders>
               <w:left w:val="single" w:sz="4" w:space="0" w:color="000000"/>
               <w:bottom w:val="single" w:sz="4" w:space="0" w:color="000000"/>
@@ -2886,7 +2886,7 @@
         <w:trPr/>
         <w:tc>
           <w:tcPr>
-            <w:tcW w:w="435" w:type="dxa"/>
+            <w:tcW w:w="434" w:type="dxa"/>
             <w:tcBorders>
               <w:left w:val="single" w:sz="4" w:space="0" w:color="000000"/>
               <w:bottom w:val="single" w:sz="4" w:space="0" w:color="000000"/>
@@ -2962,7 +2962,7 @@
         </w:tc>
         <w:tc>
           <w:tcPr>
-            <w:tcW w:w="1647" w:type="dxa"/>
+            <w:tcW w:w="1648" w:type="dxa"/>
             <w:tcBorders>
               <w:left w:val="single" w:sz="4" w:space="0" w:color="000000"/>
               <w:bottom w:val="single" w:sz="4" w:space="0" w:color="000000"/>
@@ -3156,7 +3156,7 @@
         <w:trPr/>
         <w:tc>
           <w:tcPr>
-            <w:tcW w:w="435" w:type="dxa"/>
+            <w:tcW w:w="434" w:type="dxa"/>
             <w:tcBorders>
               <w:left w:val="single" w:sz="4" w:space="0" w:color="000000"/>
               <w:bottom w:val="single" w:sz="4" w:space="0" w:color="000000"/>
@@ -3232,7 +3232,7 @@
         </w:tc>
         <w:tc>
           <w:tcPr>
-            <w:tcW w:w="1647" w:type="dxa"/>
+            <w:tcW w:w="1648" w:type="dxa"/>
             <w:tcBorders>
               <w:left w:val="single" w:sz="4" w:space="0" w:color="000000"/>
               <w:bottom w:val="single" w:sz="4" w:space="0" w:color="000000"/>
@@ -3426,7 +3426,7 @@
         <w:trPr/>
         <w:tc>
           <w:tcPr>
-            <w:tcW w:w="435" w:type="dxa"/>
+            <w:tcW w:w="434" w:type="dxa"/>
             <w:tcBorders>
               <w:left w:val="single" w:sz="4" w:space="0" w:color="000000"/>
               <w:bottom w:val="single" w:sz="4" w:space="0" w:color="000000"/>
@@ -3502,7 +3502,7 @@
         </w:tc>
         <w:tc>
           <w:tcPr>
-            <w:tcW w:w="1647" w:type="dxa"/>
+            <w:tcW w:w="1648" w:type="dxa"/>
             <w:tcBorders>
               <w:left w:val="single" w:sz="4" w:space="0" w:color="000000"/>
               <w:bottom w:val="single" w:sz="4" w:space="0" w:color="000000"/>
@@ -3696,7 +3696,7 @@
         <w:trPr/>
         <w:tc>
           <w:tcPr>
-            <w:tcW w:w="435" w:type="dxa"/>
+            <w:tcW w:w="434" w:type="dxa"/>
             <w:tcBorders>
               <w:left w:val="single" w:sz="4" w:space="0" w:color="000000"/>
               <w:bottom w:val="single" w:sz="4" w:space="0" w:color="000000"/>
@@ -3772,7 +3772,7 @@
         </w:tc>
         <w:tc>
           <w:tcPr>
-            <w:tcW w:w="1647" w:type="dxa"/>
+            <w:tcW w:w="1648" w:type="dxa"/>
             <w:tcBorders>
               <w:left w:val="single" w:sz="4" w:space="0" w:color="000000"/>
               <w:bottom w:val="single" w:sz="4" w:space="0" w:color="000000"/>
@@ -3966,7 +3966,7 @@
         <w:trPr/>
         <w:tc>
           <w:tcPr>
-            <w:tcW w:w="435" w:type="dxa"/>
+            <w:tcW w:w="434" w:type="dxa"/>
             <w:tcBorders>
               <w:left w:val="single" w:sz="4" w:space="0" w:color="000000"/>
               <w:bottom w:val="single" w:sz="4" w:space="0" w:color="000000"/>
@@ -4042,7 +4042,7 @@
         </w:tc>
         <w:tc>
           <w:tcPr>
-            <w:tcW w:w="1647" w:type="dxa"/>
+            <w:tcW w:w="1648" w:type="dxa"/>
             <w:tcBorders>
               <w:left w:val="single" w:sz="4" w:space="0" w:color="000000"/>
               <w:bottom w:val="single" w:sz="4" w:space="0" w:color="000000"/>
@@ -4236,7 +4236,7 @@
         <w:trPr/>
         <w:tc>
           <w:tcPr>
-            <w:tcW w:w="435" w:type="dxa"/>
+            <w:tcW w:w="434" w:type="dxa"/>
             <w:tcBorders>
               <w:left w:val="single" w:sz="4" w:space="0" w:color="000000"/>
               <w:bottom w:val="single" w:sz="4" w:space="0" w:color="000000"/>
@@ -4312,7 +4312,7 @@
         </w:tc>
         <w:tc>
           <w:tcPr>
-            <w:tcW w:w="1647" w:type="dxa"/>
+            <w:tcW w:w="1648" w:type="dxa"/>
             <w:tcBorders>
               <w:left w:val="single" w:sz="4" w:space="0" w:color="000000"/>
               <w:bottom w:val="single" w:sz="4" w:space="0" w:color="000000"/>
@@ -4506,7 +4506,7 @@
         <w:trPr/>
         <w:tc>
           <w:tcPr>
-            <w:tcW w:w="435" w:type="dxa"/>
+            <w:tcW w:w="434" w:type="dxa"/>
             <w:tcBorders>
               <w:left w:val="single" w:sz="4" w:space="0" w:color="000000"/>
               <w:bottom w:val="single" w:sz="4" w:space="0" w:color="000000"/>
@@ -4582,7 +4582,7 @@
         </w:tc>
         <w:tc>
           <w:tcPr>
-            <w:tcW w:w="1647" w:type="dxa"/>
+            <w:tcW w:w="1648" w:type="dxa"/>
             <w:tcBorders>
               <w:left w:val="single" w:sz="4" w:space="0" w:color="000000"/>
               <w:bottom w:val="single" w:sz="4" w:space="0" w:color="000000"/>
@@ -4776,7 +4776,7 @@
         <w:trPr/>
         <w:tc>
           <w:tcPr>
-            <w:tcW w:w="435" w:type="dxa"/>
+            <w:tcW w:w="434" w:type="dxa"/>
             <w:tcBorders>
               <w:left w:val="single" w:sz="4" w:space="0" w:color="000000"/>
               <w:bottom w:val="single" w:sz="4" w:space="0" w:color="000000"/>
@@ -4852,7 +4852,7 @@
         </w:tc>
         <w:tc>
           <w:tcPr>
-            <w:tcW w:w="1647" w:type="dxa"/>
+            <w:tcW w:w="1648" w:type="dxa"/>
             <w:tcBorders>
               <w:left w:val="single" w:sz="4" w:space="0" w:color="000000"/>
               <w:bottom w:val="single" w:sz="4" w:space="0" w:color="000000"/>
@@ -6698,8 +6698,8 @@
           <w:lang w:val="pt-BR"/>
         </w:rPr>
       </w:pPr>
-      <w:bookmarkStart w:id="38" w:name="X5f05c0ac3230ee513be91ab67074f701b92ed80"/>
-      <w:bookmarkStart w:id="39" w:name="resultados"/>
+      <w:bookmarkStart w:id="38" w:name="resultados"/>
+      <w:bookmarkStart w:id="39" w:name="X5f05c0ac3230ee513be91ab67074f701b92ed80"/>
       <w:r>
         <w:rPr>
           <w:lang w:val="pt-BR"/>
@@ -7261,11 +7261,11 @@
         <w:tblLook w:val="0020" w:noHBand="0" w:noVBand="0" w:firstColumn="0" w:lastRow="0" w:lastColumn="0" w:firstRow="1"/>
       </w:tblPr>
       <w:tblGrid>
-        <w:gridCol w:w="1417"/>
-        <w:gridCol w:w="495"/>
+        <w:gridCol w:w="1416"/>
+        <w:gridCol w:w="496"/>
         <w:gridCol w:w="1079"/>
-        <w:gridCol w:w="682"/>
-        <w:gridCol w:w="495"/>
+        <w:gridCol w:w="681"/>
+        <w:gridCol w:w="496"/>
         <w:gridCol w:w="949"/>
         <w:gridCol w:w="685"/>
         <w:gridCol w:w="492"/>
@@ -7279,7 +7279,7 @@
         <w:trPr/>
         <w:tc>
           <w:tcPr>
-            <w:tcW w:w="1417" w:type="dxa"/>
+            <w:tcW w:w="1416" w:type="dxa"/>
             <w:tcBorders>
               <w:top w:val="single" w:sz="4" w:space="0" w:color="000000"/>
               <w:left w:val="single" w:sz="4" w:space="0" w:color="000000"/>
@@ -7319,7 +7319,7 @@
         </w:tc>
         <w:tc>
           <w:tcPr>
-            <w:tcW w:w="495" w:type="dxa"/>
+            <w:tcW w:w="496" w:type="dxa"/>
             <w:tcBorders>
               <w:top w:val="single" w:sz="4" w:space="0" w:color="000000"/>
               <w:left w:val="single" w:sz="4" w:space="0" w:color="000000"/>
@@ -7399,7 +7399,7 @@
         </w:tc>
         <w:tc>
           <w:tcPr>
-            <w:tcW w:w="682" w:type="dxa"/>
+            <w:tcW w:w="681" w:type="dxa"/>
             <w:tcBorders>
               <w:top w:val="single" w:sz="4" w:space="0" w:color="000000"/>
               <w:left w:val="single" w:sz="4" w:space="0" w:color="000000"/>
@@ -7439,7 +7439,7 @@
         </w:tc>
         <w:tc>
           <w:tcPr>
-            <w:tcW w:w="495" w:type="dxa"/>
+            <w:tcW w:w="496" w:type="dxa"/>
             <w:tcBorders>
               <w:top w:val="single" w:sz="4" w:space="0" w:color="000000"/>
               <w:left w:val="single" w:sz="4" w:space="0" w:color="000000"/>
@@ -7803,7 +7803,7 @@
         <w:trPr/>
         <w:tc>
           <w:tcPr>
-            <w:tcW w:w="1417" w:type="dxa"/>
+            <w:tcW w:w="1416" w:type="dxa"/>
             <w:tcBorders>
               <w:left w:val="single" w:sz="4" w:space="0" w:color="000000"/>
               <w:bottom w:val="single" w:sz="4" w:space="0" w:color="000000"/>
@@ -7841,7 +7841,7 @@
         </w:tc>
         <w:tc>
           <w:tcPr>
-            <w:tcW w:w="495" w:type="dxa"/>
+            <w:tcW w:w="496" w:type="dxa"/>
             <w:tcBorders>
               <w:left w:val="single" w:sz="4" w:space="0" w:color="000000"/>
               <w:bottom w:val="single" w:sz="4" w:space="0" w:color="000000"/>
@@ -7917,7 +7917,7 @@
         </w:tc>
         <w:tc>
           <w:tcPr>
-            <w:tcW w:w="682" w:type="dxa"/>
+            <w:tcW w:w="681" w:type="dxa"/>
             <w:tcBorders>
               <w:left w:val="single" w:sz="4" w:space="0" w:color="000000"/>
               <w:bottom w:val="single" w:sz="4" w:space="0" w:color="000000"/>
@@ -7955,7 +7955,7 @@
         </w:tc>
         <w:tc>
           <w:tcPr>
-            <w:tcW w:w="495" w:type="dxa"/>
+            <w:tcW w:w="496" w:type="dxa"/>
             <w:tcBorders>
               <w:left w:val="single" w:sz="4" w:space="0" w:color="000000"/>
               <w:bottom w:val="single" w:sz="4" w:space="0" w:color="000000"/>
@@ -8301,7 +8301,7 @@
         <w:trPr/>
         <w:tc>
           <w:tcPr>
-            <w:tcW w:w="1417" w:type="dxa"/>
+            <w:tcW w:w="1416" w:type="dxa"/>
             <w:tcBorders>
               <w:left w:val="single" w:sz="4" w:space="0" w:color="000000"/>
               <w:bottom w:val="single" w:sz="4" w:space="0" w:color="000000"/>
@@ -8339,7 +8339,7 @@
         </w:tc>
         <w:tc>
           <w:tcPr>
-            <w:tcW w:w="495" w:type="dxa"/>
+            <w:tcW w:w="496" w:type="dxa"/>
             <w:tcBorders>
               <w:left w:val="single" w:sz="4" w:space="0" w:color="000000"/>
               <w:bottom w:val="single" w:sz="4" w:space="0" w:color="000000"/>
@@ -8443,7 +8443,7 @@
         </w:tc>
         <w:tc>
           <w:tcPr>
-            <w:tcW w:w="682" w:type="dxa"/>
+            <w:tcW w:w="681" w:type="dxa"/>
             <w:tcBorders>
               <w:left w:val="single" w:sz="4" w:space="0" w:color="000000"/>
               <w:bottom w:val="single" w:sz="4" w:space="0" w:color="000000"/>
@@ -8495,7 +8495,7 @@
         </w:tc>
         <w:tc>
           <w:tcPr>
-            <w:tcW w:w="495" w:type="dxa"/>
+            <w:tcW w:w="496" w:type="dxa"/>
             <w:tcBorders>
               <w:left w:val="single" w:sz="4" w:space="0" w:color="000000"/>
               <w:bottom w:val="single" w:sz="4" w:space="0" w:color="000000"/>
@@ -8967,7 +8967,7 @@
         <w:trPr/>
         <w:tc>
           <w:tcPr>
-            <w:tcW w:w="1417" w:type="dxa"/>
+            <w:tcW w:w="1416" w:type="dxa"/>
             <w:tcBorders>
               <w:left w:val="single" w:sz="4" w:space="0" w:color="000000"/>
               <w:bottom w:val="single" w:sz="4" w:space="0" w:color="000000"/>
@@ -9005,7 +9005,7 @@
         </w:tc>
         <w:tc>
           <w:tcPr>
-            <w:tcW w:w="495" w:type="dxa"/>
+            <w:tcW w:w="496" w:type="dxa"/>
             <w:tcBorders>
               <w:left w:val="single" w:sz="4" w:space="0" w:color="000000"/>
               <w:bottom w:val="single" w:sz="4" w:space="0" w:color="000000"/>
@@ -9081,7 +9081,7 @@
         </w:tc>
         <w:tc>
           <w:tcPr>
-            <w:tcW w:w="682" w:type="dxa"/>
+            <w:tcW w:w="681" w:type="dxa"/>
             <w:tcBorders>
               <w:left w:val="single" w:sz="4" w:space="0" w:color="000000"/>
               <w:bottom w:val="single" w:sz="4" w:space="0" w:color="000000"/>
@@ -9133,7 +9133,7 @@
         </w:tc>
         <w:tc>
           <w:tcPr>
-            <w:tcW w:w="495" w:type="dxa"/>
+            <w:tcW w:w="496" w:type="dxa"/>
             <w:tcBorders>
               <w:left w:val="single" w:sz="4" w:space="0" w:color="000000"/>
               <w:bottom w:val="single" w:sz="4" w:space="0" w:color="000000"/>
@@ -9605,7 +9605,7 @@
         <w:trPr/>
         <w:tc>
           <w:tcPr>
-            <w:tcW w:w="1417" w:type="dxa"/>
+            <w:tcW w:w="1416" w:type="dxa"/>
             <w:tcBorders>
               <w:left w:val="single" w:sz="4" w:space="0" w:color="000000"/>
               <w:bottom w:val="single" w:sz="4" w:space="0" w:color="000000"/>
@@ -9643,7 +9643,7 @@
         </w:tc>
         <w:tc>
           <w:tcPr>
-            <w:tcW w:w="495" w:type="dxa"/>
+            <w:tcW w:w="496" w:type="dxa"/>
             <w:tcBorders>
               <w:left w:val="single" w:sz="4" w:space="0" w:color="000000"/>
               <w:bottom w:val="single" w:sz="4" w:space="0" w:color="000000"/>
@@ -9719,7 +9719,7 @@
         </w:tc>
         <w:tc>
           <w:tcPr>
-            <w:tcW w:w="682" w:type="dxa"/>
+            <w:tcW w:w="681" w:type="dxa"/>
             <w:tcBorders>
               <w:left w:val="single" w:sz="4" w:space="0" w:color="000000"/>
               <w:bottom w:val="single" w:sz="4" w:space="0" w:color="000000"/>
@@ -9757,7 +9757,7 @@
         </w:tc>
         <w:tc>
           <w:tcPr>
-            <w:tcW w:w="495" w:type="dxa"/>
+            <w:tcW w:w="496" w:type="dxa"/>
             <w:tcBorders>
               <w:left w:val="single" w:sz="4" w:space="0" w:color="000000"/>
               <w:bottom w:val="single" w:sz="4" w:space="0" w:color="000000"/>
@@ -10103,7 +10103,7 @@
         <w:trPr/>
         <w:tc>
           <w:tcPr>
-            <w:tcW w:w="1417" w:type="dxa"/>
+            <w:tcW w:w="1416" w:type="dxa"/>
             <w:tcBorders>
               <w:left w:val="single" w:sz="4" w:space="0" w:color="000000"/>
               <w:bottom w:val="single" w:sz="4" w:space="0" w:color="000000"/>
@@ -10141,7 +10141,7 @@
         </w:tc>
         <w:tc>
           <w:tcPr>
-            <w:tcW w:w="495" w:type="dxa"/>
+            <w:tcW w:w="496" w:type="dxa"/>
             <w:tcBorders>
               <w:left w:val="single" w:sz="4" w:space="0" w:color="000000"/>
               <w:bottom w:val="single" w:sz="4" w:space="0" w:color="000000"/>
@@ -10217,7 +10217,7 @@
         </w:tc>
         <w:tc>
           <w:tcPr>
-            <w:tcW w:w="682" w:type="dxa"/>
+            <w:tcW w:w="681" w:type="dxa"/>
             <w:tcBorders>
               <w:left w:val="single" w:sz="4" w:space="0" w:color="000000"/>
               <w:bottom w:val="single" w:sz="4" w:space="0" w:color="000000"/>
@@ -10255,7 +10255,7 @@
         </w:tc>
         <w:tc>
           <w:tcPr>
-            <w:tcW w:w="495" w:type="dxa"/>
+            <w:tcW w:w="496" w:type="dxa"/>
             <w:tcBorders>
               <w:left w:val="single" w:sz="4" w:space="0" w:color="000000"/>
               <w:bottom w:val="single" w:sz="4" w:space="0" w:color="000000"/>
@@ -10601,7 +10601,7 @@
         <w:trPr/>
         <w:tc>
           <w:tcPr>
-            <w:tcW w:w="1417" w:type="dxa"/>
+            <w:tcW w:w="1416" w:type="dxa"/>
             <w:tcBorders>
               <w:left w:val="single" w:sz="4" w:space="0" w:color="000000"/>
               <w:bottom w:val="single" w:sz="4" w:space="0" w:color="000000"/>
@@ -10639,7 +10639,7 @@
         </w:tc>
         <w:tc>
           <w:tcPr>
-            <w:tcW w:w="495" w:type="dxa"/>
+            <w:tcW w:w="496" w:type="dxa"/>
             <w:tcBorders>
               <w:left w:val="single" w:sz="4" w:space="0" w:color="000000"/>
               <w:bottom w:val="single" w:sz="4" w:space="0" w:color="000000"/>
@@ -10715,7 +10715,7 @@
         </w:tc>
         <w:tc>
           <w:tcPr>
-            <w:tcW w:w="682" w:type="dxa"/>
+            <w:tcW w:w="681" w:type="dxa"/>
             <w:tcBorders>
               <w:left w:val="single" w:sz="4" w:space="0" w:color="000000"/>
               <w:bottom w:val="single" w:sz="4" w:space="0" w:color="000000"/>
@@ -10753,7 +10753,7 @@
         </w:tc>
         <w:tc>
           <w:tcPr>
-            <w:tcW w:w="495" w:type="dxa"/>
+            <w:tcW w:w="496" w:type="dxa"/>
             <w:tcBorders>
               <w:left w:val="single" w:sz="4" w:space="0" w:color="000000"/>
               <w:bottom w:val="single" w:sz="4" w:space="0" w:color="000000"/>
@@ -11099,7 +11099,7 @@
         <w:trPr/>
         <w:tc>
           <w:tcPr>
-            <w:tcW w:w="1417" w:type="dxa"/>
+            <w:tcW w:w="1416" w:type="dxa"/>
             <w:tcBorders>
               <w:left w:val="single" w:sz="4" w:space="0" w:color="000000"/>
               <w:bottom w:val="single" w:sz="4" w:space="0" w:color="000000"/>
@@ -11137,7 +11137,7 @@
         </w:tc>
         <w:tc>
           <w:tcPr>
-            <w:tcW w:w="495" w:type="dxa"/>
+            <w:tcW w:w="496" w:type="dxa"/>
             <w:tcBorders>
               <w:left w:val="single" w:sz="4" w:space="0" w:color="000000"/>
               <w:bottom w:val="single" w:sz="4" w:space="0" w:color="000000"/>
@@ -11241,7 +11241,7 @@
         </w:tc>
         <w:tc>
           <w:tcPr>
-            <w:tcW w:w="682" w:type="dxa"/>
+            <w:tcW w:w="681" w:type="dxa"/>
             <w:tcBorders>
               <w:left w:val="single" w:sz="4" w:space="0" w:color="000000"/>
               <w:bottom w:val="single" w:sz="4" w:space="0" w:color="000000"/>
@@ -11293,7 +11293,7 @@
         </w:tc>
         <w:tc>
           <w:tcPr>
-            <w:tcW w:w="495" w:type="dxa"/>
+            <w:tcW w:w="496" w:type="dxa"/>
             <w:tcBorders>
               <w:left w:val="single" w:sz="4" w:space="0" w:color="000000"/>
               <w:bottom w:val="single" w:sz="4" w:space="0" w:color="000000"/>
@@ -11765,7 +11765,7 @@
         <w:trPr/>
         <w:tc>
           <w:tcPr>
-            <w:tcW w:w="1417" w:type="dxa"/>
+            <w:tcW w:w="1416" w:type="dxa"/>
             <w:tcBorders>
               <w:left w:val="single" w:sz="4" w:space="0" w:color="000000"/>
               <w:bottom w:val="single" w:sz="4" w:space="0" w:color="000000"/>
@@ -11803,7 +11803,7 @@
         </w:tc>
         <w:tc>
           <w:tcPr>
-            <w:tcW w:w="495" w:type="dxa"/>
+            <w:tcW w:w="496" w:type="dxa"/>
             <w:tcBorders>
               <w:left w:val="single" w:sz="4" w:space="0" w:color="000000"/>
               <w:bottom w:val="single" w:sz="4" w:space="0" w:color="000000"/>
@@ -11879,7 +11879,7 @@
         </w:tc>
         <w:tc>
           <w:tcPr>
-            <w:tcW w:w="682" w:type="dxa"/>
+            <w:tcW w:w="681" w:type="dxa"/>
             <w:tcBorders>
               <w:left w:val="single" w:sz="4" w:space="0" w:color="000000"/>
               <w:bottom w:val="single" w:sz="4" w:space="0" w:color="000000"/>
@@ -11917,7 +11917,7 @@
         </w:tc>
         <w:tc>
           <w:tcPr>
-            <w:tcW w:w="495" w:type="dxa"/>
+            <w:tcW w:w="496" w:type="dxa"/>
             <w:tcBorders>
               <w:left w:val="single" w:sz="4" w:space="0" w:color="000000"/>
               <w:bottom w:val="single" w:sz="4" w:space="0" w:color="000000"/>
@@ -12263,7 +12263,7 @@
         <w:trPr/>
         <w:tc>
           <w:tcPr>
-            <w:tcW w:w="1417" w:type="dxa"/>
+            <w:tcW w:w="1416" w:type="dxa"/>
             <w:tcBorders>
               <w:left w:val="single" w:sz="4" w:space="0" w:color="000000"/>
               <w:bottom w:val="single" w:sz="4" w:space="0" w:color="000000"/>
@@ -12301,7 +12301,7 @@
         </w:tc>
         <w:tc>
           <w:tcPr>
-            <w:tcW w:w="495" w:type="dxa"/>
+            <w:tcW w:w="496" w:type="dxa"/>
             <w:tcBorders>
               <w:left w:val="single" w:sz="4" w:space="0" w:color="000000"/>
               <w:bottom w:val="single" w:sz="4" w:space="0" w:color="000000"/>
@@ -12377,7 +12377,7 @@
         </w:tc>
         <w:tc>
           <w:tcPr>
-            <w:tcW w:w="682" w:type="dxa"/>
+            <w:tcW w:w="681" w:type="dxa"/>
             <w:tcBorders>
               <w:left w:val="single" w:sz="4" w:space="0" w:color="000000"/>
               <w:bottom w:val="single" w:sz="4" w:space="0" w:color="000000"/>
@@ -12415,7 +12415,7 @@
         </w:tc>
         <w:tc>
           <w:tcPr>
-            <w:tcW w:w="495" w:type="dxa"/>
+            <w:tcW w:w="496" w:type="dxa"/>
             <w:tcBorders>
               <w:left w:val="single" w:sz="4" w:space="0" w:color="000000"/>
               <w:bottom w:val="single" w:sz="4" w:space="0" w:color="000000"/>
@@ -12761,7 +12761,7 @@
         <w:trPr/>
         <w:tc>
           <w:tcPr>
-            <w:tcW w:w="1417" w:type="dxa"/>
+            <w:tcW w:w="1416" w:type="dxa"/>
             <w:tcBorders>
               <w:left w:val="single" w:sz="4" w:space="0" w:color="000000"/>
               <w:bottom w:val="single" w:sz="4" w:space="0" w:color="000000"/>
@@ -12799,7 +12799,7 @@
         </w:tc>
         <w:tc>
           <w:tcPr>
-            <w:tcW w:w="495" w:type="dxa"/>
+            <w:tcW w:w="496" w:type="dxa"/>
             <w:tcBorders>
               <w:left w:val="single" w:sz="4" w:space="0" w:color="000000"/>
               <w:bottom w:val="single" w:sz="4" w:space="0" w:color="000000"/>
@@ -12875,7 +12875,7 @@
         </w:tc>
         <w:tc>
           <w:tcPr>
-            <w:tcW w:w="682" w:type="dxa"/>
+            <w:tcW w:w="681" w:type="dxa"/>
             <w:tcBorders>
               <w:left w:val="single" w:sz="4" w:space="0" w:color="000000"/>
               <w:bottom w:val="single" w:sz="4" w:space="0" w:color="000000"/>
@@ -12913,7 +12913,7 @@
         </w:tc>
         <w:tc>
           <w:tcPr>
-            <w:tcW w:w="495" w:type="dxa"/>
+            <w:tcW w:w="496" w:type="dxa"/>
             <w:tcBorders>
               <w:left w:val="single" w:sz="4" w:space="0" w:color="000000"/>
               <w:bottom w:val="single" w:sz="4" w:space="0" w:color="000000"/>
@@ -13259,7 +13259,7 @@
         <w:trPr/>
         <w:tc>
           <w:tcPr>
-            <w:tcW w:w="1417" w:type="dxa"/>
+            <w:tcW w:w="1416" w:type="dxa"/>
             <w:tcBorders>
               <w:left w:val="single" w:sz="4" w:space="0" w:color="000000"/>
               <w:bottom w:val="single" w:sz="4" w:space="0" w:color="000000"/>
@@ -13297,7 +13297,7 @@
         </w:tc>
         <w:tc>
           <w:tcPr>
-            <w:tcW w:w="495" w:type="dxa"/>
+            <w:tcW w:w="496" w:type="dxa"/>
             <w:tcBorders>
               <w:left w:val="single" w:sz="4" w:space="0" w:color="000000"/>
               <w:bottom w:val="single" w:sz="4" w:space="0" w:color="000000"/>
@@ -13401,7 +13401,7 @@
         </w:tc>
         <w:tc>
           <w:tcPr>
-            <w:tcW w:w="682" w:type="dxa"/>
+            <w:tcW w:w="681" w:type="dxa"/>
             <w:tcBorders>
               <w:left w:val="single" w:sz="4" w:space="0" w:color="000000"/>
               <w:bottom w:val="single" w:sz="4" w:space="0" w:color="000000"/>
@@ -13453,7 +13453,7 @@
         </w:tc>
         <w:tc>
           <w:tcPr>
-            <w:tcW w:w="495" w:type="dxa"/>
+            <w:tcW w:w="496" w:type="dxa"/>
             <w:tcBorders>
               <w:left w:val="single" w:sz="4" w:space="0" w:color="000000"/>
               <w:bottom w:val="single" w:sz="4" w:space="0" w:color="000000"/>
@@ -13925,7 +13925,7 @@
         <w:trPr/>
         <w:tc>
           <w:tcPr>
-            <w:tcW w:w="1417" w:type="dxa"/>
+            <w:tcW w:w="1416" w:type="dxa"/>
             <w:tcBorders>
               <w:left w:val="single" w:sz="4" w:space="0" w:color="000000"/>
               <w:bottom w:val="single" w:sz="4" w:space="0" w:color="000000"/>
@@ -13963,7 +13963,7 @@
         </w:tc>
         <w:tc>
           <w:tcPr>
-            <w:tcW w:w="495" w:type="dxa"/>
+            <w:tcW w:w="496" w:type="dxa"/>
             <w:tcBorders>
               <w:left w:val="single" w:sz="4" w:space="0" w:color="000000"/>
               <w:bottom w:val="single" w:sz="4" w:space="0" w:color="000000"/>
@@ -14039,7 +14039,7 @@
         </w:tc>
         <w:tc>
           <w:tcPr>
-            <w:tcW w:w="682" w:type="dxa"/>
+            <w:tcW w:w="681" w:type="dxa"/>
             <w:tcBorders>
               <w:left w:val="single" w:sz="4" w:space="0" w:color="000000"/>
               <w:bottom w:val="single" w:sz="4" w:space="0" w:color="000000"/>
@@ -14077,7 +14077,7 @@
         </w:tc>
         <w:tc>
           <w:tcPr>
-            <w:tcW w:w="495" w:type="dxa"/>
+            <w:tcW w:w="496" w:type="dxa"/>
             <w:tcBorders>
               <w:left w:val="single" w:sz="4" w:space="0" w:color="000000"/>
               <w:bottom w:val="single" w:sz="4" w:space="0" w:color="000000"/>
@@ -14423,7 +14423,7 @@
         <w:trPr/>
         <w:tc>
           <w:tcPr>
-            <w:tcW w:w="1417" w:type="dxa"/>
+            <w:tcW w:w="1416" w:type="dxa"/>
             <w:tcBorders>
               <w:left w:val="single" w:sz="4" w:space="0" w:color="000000"/>
               <w:bottom w:val="single" w:sz="4" w:space="0" w:color="000000"/>
@@ -14461,7 +14461,7 @@
         </w:tc>
         <w:tc>
           <w:tcPr>
-            <w:tcW w:w="495" w:type="dxa"/>
+            <w:tcW w:w="496" w:type="dxa"/>
             <w:tcBorders>
               <w:left w:val="single" w:sz="4" w:space="0" w:color="000000"/>
               <w:bottom w:val="single" w:sz="4" w:space="0" w:color="000000"/>
@@ -14537,7 +14537,7 @@
         </w:tc>
         <w:tc>
           <w:tcPr>
-            <w:tcW w:w="682" w:type="dxa"/>
+            <w:tcW w:w="681" w:type="dxa"/>
             <w:tcBorders>
               <w:left w:val="single" w:sz="4" w:space="0" w:color="000000"/>
               <w:bottom w:val="single" w:sz="4" w:space="0" w:color="000000"/>
@@ -14575,7 +14575,7 @@
         </w:tc>
         <w:tc>
           <w:tcPr>
-            <w:tcW w:w="495" w:type="dxa"/>
+            <w:tcW w:w="496" w:type="dxa"/>
             <w:tcBorders>
               <w:left w:val="single" w:sz="4" w:space="0" w:color="000000"/>
               <w:bottom w:val="single" w:sz="4" w:space="0" w:color="000000"/>
@@ -14921,7 +14921,7 @@
         <w:trPr/>
         <w:tc>
           <w:tcPr>
-            <w:tcW w:w="1417" w:type="dxa"/>
+            <w:tcW w:w="1416" w:type="dxa"/>
             <w:tcBorders>
               <w:left w:val="single" w:sz="4" w:space="0" w:color="000000"/>
               <w:bottom w:val="single" w:sz="4" w:space="0" w:color="000000"/>
@@ -14959,7 +14959,7 @@
         </w:tc>
         <w:tc>
           <w:tcPr>
-            <w:tcW w:w="495" w:type="dxa"/>
+            <w:tcW w:w="496" w:type="dxa"/>
             <w:tcBorders>
               <w:left w:val="single" w:sz="4" w:space="0" w:color="000000"/>
               <w:bottom w:val="single" w:sz="4" w:space="0" w:color="000000"/>
@@ -15063,7 +15063,7 @@
         </w:tc>
         <w:tc>
           <w:tcPr>
-            <w:tcW w:w="682" w:type="dxa"/>
+            <w:tcW w:w="681" w:type="dxa"/>
             <w:tcBorders>
               <w:left w:val="single" w:sz="4" w:space="0" w:color="000000"/>
               <w:bottom w:val="single" w:sz="4" w:space="0" w:color="000000"/>
@@ -15115,7 +15115,7 @@
         </w:tc>
         <w:tc>
           <w:tcPr>
-            <w:tcW w:w="495" w:type="dxa"/>
+            <w:tcW w:w="496" w:type="dxa"/>
             <w:tcBorders>
               <w:left w:val="single" w:sz="4" w:space="0" w:color="000000"/>
               <w:bottom w:val="single" w:sz="4" w:space="0" w:color="000000"/>
@@ -15587,7 +15587,7 @@
         <w:trPr/>
         <w:tc>
           <w:tcPr>
-            <w:tcW w:w="1417" w:type="dxa"/>
+            <w:tcW w:w="1416" w:type="dxa"/>
             <w:tcBorders>
               <w:left w:val="single" w:sz="4" w:space="0" w:color="000000"/>
               <w:bottom w:val="single" w:sz="4" w:space="0" w:color="000000"/>
@@ -15625,7 +15625,7 @@
         </w:tc>
         <w:tc>
           <w:tcPr>
-            <w:tcW w:w="495" w:type="dxa"/>
+            <w:tcW w:w="496" w:type="dxa"/>
             <w:tcBorders>
               <w:left w:val="single" w:sz="4" w:space="0" w:color="000000"/>
               <w:bottom w:val="single" w:sz="4" w:space="0" w:color="000000"/>
@@ -15701,7 +15701,7 @@
         </w:tc>
         <w:tc>
           <w:tcPr>
-            <w:tcW w:w="682" w:type="dxa"/>
+            <w:tcW w:w="681" w:type="dxa"/>
             <w:tcBorders>
               <w:left w:val="single" w:sz="4" w:space="0" w:color="000000"/>
               <w:bottom w:val="single" w:sz="4" w:space="0" w:color="000000"/>
@@ -15739,7 +15739,7 @@
         </w:tc>
         <w:tc>
           <w:tcPr>
-            <w:tcW w:w="495" w:type="dxa"/>
+            <w:tcW w:w="496" w:type="dxa"/>
             <w:tcBorders>
               <w:left w:val="single" w:sz="4" w:space="0" w:color="000000"/>
               <w:bottom w:val="single" w:sz="4" w:space="0" w:color="000000"/>
@@ -16085,7 +16085,7 @@
         <w:trPr/>
         <w:tc>
           <w:tcPr>
-            <w:tcW w:w="1417" w:type="dxa"/>
+            <w:tcW w:w="1416" w:type="dxa"/>
             <w:tcBorders>
               <w:left w:val="single" w:sz="4" w:space="0" w:color="000000"/>
               <w:bottom w:val="single" w:sz="4" w:space="0" w:color="000000"/>
@@ -16123,7 +16123,7 @@
         </w:tc>
         <w:tc>
           <w:tcPr>
-            <w:tcW w:w="495" w:type="dxa"/>
+            <w:tcW w:w="496" w:type="dxa"/>
             <w:tcBorders>
               <w:left w:val="single" w:sz="4" w:space="0" w:color="000000"/>
               <w:bottom w:val="single" w:sz="4" w:space="0" w:color="000000"/>
@@ -16199,7 +16199,7 @@
         </w:tc>
         <w:tc>
           <w:tcPr>
-            <w:tcW w:w="682" w:type="dxa"/>
+            <w:tcW w:w="681" w:type="dxa"/>
             <w:tcBorders>
               <w:left w:val="single" w:sz="4" w:space="0" w:color="000000"/>
               <w:bottom w:val="single" w:sz="4" w:space="0" w:color="000000"/>
@@ -16237,7 +16237,7 @@
         </w:tc>
         <w:tc>
           <w:tcPr>
-            <w:tcW w:w="495" w:type="dxa"/>
+            <w:tcW w:w="496" w:type="dxa"/>
             <w:tcBorders>
               <w:left w:val="single" w:sz="4" w:space="0" w:color="000000"/>
               <w:bottom w:val="single" w:sz="4" w:space="0" w:color="000000"/>
@@ -16583,7 +16583,7 @@
         <w:trPr/>
         <w:tc>
           <w:tcPr>
-            <w:tcW w:w="1417" w:type="dxa"/>
+            <w:tcW w:w="1416" w:type="dxa"/>
             <w:tcBorders>
               <w:left w:val="single" w:sz="4" w:space="0" w:color="000000"/>
               <w:bottom w:val="single" w:sz="4" w:space="0" w:color="000000"/>
@@ -16621,7 +16621,7 @@
         </w:tc>
         <w:tc>
           <w:tcPr>
-            <w:tcW w:w="495" w:type="dxa"/>
+            <w:tcW w:w="496" w:type="dxa"/>
             <w:tcBorders>
               <w:left w:val="single" w:sz="4" w:space="0" w:color="000000"/>
               <w:bottom w:val="single" w:sz="4" w:space="0" w:color="000000"/>
@@ -16725,7 +16725,7 @@
         </w:tc>
         <w:tc>
           <w:tcPr>
-            <w:tcW w:w="682" w:type="dxa"/>
+            <w:tcW w:w="681" w:type="dxa"/>
             <w:tcBorders>
               <w:left w:val="single" w:sz="4" w:space="0" w:color="000000"/>
               <w:bottom w:val="single" w:sz="4" w:space="0" w:color="000000"/>
@@ -16777,7 +16777,7 @@
         </w:tc>
         <w:tc>
           <w:tcPr>
-            <w:tcW w:w="495" w:type="dxa"/>
+            <w:tcW w:w="496" w:type="dxa"/>
             <w:tcBorders>
               <w:left w:val="single" w:sz="4" w:space="0" w:color="000000"/>
               <w:bottom w:val="single" w:sz="4" w:space="0" w:color="000000"/>
@@ -17249,7 +17249,7 @@
         <w:trPr/>
         <w:tc>
           <w:tcPr>
-            <w:tcW w:w="1417" w:type="dxa"/>
+            <w:tcW w:w="1416" w:type="dxa"/>
             <w:tcBorders>
               <w:left w:val="single" w:sz="4" w:space="0" w:color="000000"/>
               <w:bottom w:val="single" w:sz="4" w:space="0" w:color="000000"/>
@@ -17287,7 +17287,7 @@
         </w:tc>
         <w:tc>
           <w:tcPr>
-            <w:tcW w:w="495" w:type="dxa"/>
+            <w:tcW w:w="496" w:type="dxa"/>
             <w:tcBorders>
               <w:left w:val="single" w:sz="4" w:space="0" w:color="000000"/>
               <w:bottom w:val="single" w:sz="4" w:space="0" w:color="000000"/>
@@ -17391,7 +17391,7 @@
         </w:tc>
         <w:tc>
           <w:tcPr>
-            <w:tcW w:w="682" w:type="dxa"/>
+            <w:tcW w:w="681" w:type="dxa"/>
             <w:tcBorders>
               <w:left w:val="single" w:sz="4" w:space="0" w:color="000000"/>
               <w:bottom w:val="single" w:sz="4" w:space="0" w:color="000000"/>
@@ -17443,7 +17443,7 @@
         </w:tc>
         <w:tc>
           <w:tcPr>
-            <w:tcW w:w="495" w:type="dxa"/>
+            <w:tcW w:w="496" w:type="dxa"/>
             <w:tcBorders>
               <w:left w:val="single" w:sz="4" w:space="0" w:color="000000"/>
               <w:bottom w:val="single" w:sz="4" w:space="0" w:color="000000"/>
@@ -17915,7 +17915,7 @@
         <w:trPr/>
         <w:tc>
           <w:tcPr>
-            <w:tcW w:w="1417" w:type="dxa"/>
+            <w:tcW w:w="1416" w:type="dxa"/>
             <w:tcBorders>
               <w:left w:val="single" w:sz="4" w:space="0" w:color="000000"/>
               <w:bottom w:val="single" w:sz="4" w:space="0" w:color="000000"/>
@@ -17953,7 +17953,7 @@
         </w:tc>
         <w:tc>
           <w:tcPr>
-            <w:tcW w:w="495" w:type="dxa"/>
+            <w:tcW w:w="496" w:type="dxa"/>
             <w:tcBorders>
               <w:left w:val="single" w:sz="4" w:space="0" w:color="000000"/>
               <w:bottom w:val="single" w:sz="4" w:space="0" w:color="000000"/>
@@ -18057,7 +18057,7 @@
         </w:tc>
         <w:tc>
           <w:tcPr>
-            <w:tcW w:w="682" w:type="dxa"/>
+            <w:tcW w:w="681" w:type="dxa"/>
             <w:tcBorders>
               <w:left w:val="single" w:sz="4" w:space="0" w:color="000000"/>
               <w:bottom w:val="single" w:sz="4" w:space="0" w:color="000000"/>
@@ -18109,7 +18109,7 @@
         </w:tc>
         <w:tc>
           <w:tcPr>
-            <w:tcW w:w="495" w:type="dxa"/>
+            <w:tcW w:w="496" w:type="dxa"/>
             <w:tcBorders>
               <w:left w:val="single" w:sz="4" w:space="0" w:color="000000"/>
               <w:bottom w:val="single" w:sz="4" w:space="0" w:color="000000"/>
@@ -18497,7 +18497,7 @@
         <w:trPr/>
         <w:tc>
           <w:tcPr>
-            <w:tcW w:w="1417" w:type="dxa"/>
+            <w:tcW w:w="1416" w:type="dxa"/>
             <w:tcBorders>
               <w:left w:val="single" w:sz="4" w:space="0" w:color="000000"/>
               <w:bottom w:val="single" w:sz="4" w:space="0" w:color="000000"/>
@@ -18535,7 +18535,7 @@
         </w:tc>
         <w:tc>
           <w:tcPr>
-            <w:tcW w:w="495" w:type="dxa"/>
+            <w:tcW w:w="496" w:type="dxa"/>
             <w:tcBorders>
               <w:left w:val="single" w:sz="4" w:space="0" w:color="000000"/>
               <w:bottom w:val="single" w:sz="4" w:space="0" w:color="000000"/>
@@ -18639,7 +18639,7 @@
         </w:tc>
         <w:tc>
           <w:tcPr>
-            <w:tcW w:w="682" w:type="dxa"/>
+            <w:tcW w:w="681" w:type="dxa"/>
             <w:tcBorders>
               <w:left w:val="single" w:sz="4" w:space="0" w:color="000000"/>
               <w:bottom w:val="single" w:sz="4" w:space="0" w:color="000000"/>
@@ -18691,7 +18691,7 @@
         </w:tc>
         <w:tc>
           <w:tcPr>
-            <w:tcW w:w="495" w:type="dxa"/>
+            <w:tcW w:w="496" w:type="dxa"/>
             <w:tcBorders>
               <w:left w:val="single" w:sz="4" w:space="0" w:color="000000"/>
               <w:bottom w:val="single" w:sz="4" w:space="0" w:color="000000"/>
@@ -19079,7 +19079,7 @@
         <w:trPr/>
         <w:tc>
           <w:tcPr>
-            <w:tcW w:w="1417" w:type="dxa"/>
+            <w:tcW w:w="1416" w:type="dxa"/>
             <w:tcBorders>
               <w:left w:val="single" w:sz="4" w:space="0" w:color="000000"/>
               <w:bottom w:val="single" w:sz="4" w:space="0" w:color="000000"/>
@@ -19117,7 +19117,7 @@
         </w:tc>
         <w:tc>
           <w:tcPr>
-            <w:tcW w:w="495" w:type="dxa"/>
+            <w:tcW w:w="496" w:type="dxa"/>
             <w:tcBorders>
               <w:left w:val="single" w:sz="4" w:space="0" w:color="000000"/>
               <w:bottom w:val="single" w:sz="4" w:space="0" w:color="000000"/>
@@ -19221,7 +19221,7 @@
         </w:tc>
         <w:tc>
           <w:tcPr>
-            <w:tcW w:w="682" w:type="dxa"/>
+            <w:tcW w:w="681" w:type="dxa"/>
             <w:tcBorders>
               <w:left w:val="single" w:sz="4" w:space="0" w:color="000000"/>
               <w:bottom w:val="single" w:sz="4" w:space="0" w:color="000000"/>
@@ -19273,7 +19273,7 @@
         </w:tc>
         <w:tc>
           <w:tcPr>
-            <w:tcW w:w="495" w:type="dxa"/>
+            <w:tcW w:w="496" w:type="dxa"/>
             <w:tcBorders>
               <w:left w:val="single" w:sz="4" w:space="0" w:color="000000"/>
               <w:bottom w:val="single" w:sz="4" w:space="0" w:color="000000"/>
@@ -19661,7 +19661,7 @@
         <w:trPr/>
         <w:tc>
           <w:tcPr>
-            <w:tcW w:w="1417" w:type="dxa"/>
+            <w:tcW w:w="1416" w:type="dxa"/>
             <w:tcBorders>
               <w:left w:val="single" w:sz="4" w:space="0" w:color="000000"/>
               <w:bottom w:val="single" w:sz="4" w:space="0" w:color="000000"/>
@@ -19699,7 +19699,7 @@
         </w:tc>
         <w:tc>
           <w:tcPr>
-            <w:tcW w:w="495" w:type="dxa"/>
+            <w:tcW w:w="496" w:type="dxa"/>
             <w:tcBorders>
               <w:left w:val="single" w:sz="4" w:space="0" w:color="000000"/>
               <w:bottom w:val="single" w:sz="4" w:space="0" w:color="000000"/>
@@ -19803,7 +19803,7 @@
         </w:tc>
         <w:tc>
           <w:tcPr>
-            <w:tcW w:w="682" w:type="dxa"/>
+            <w:tcW w:w="681" w:type="dxa"/>
             <w:tcBorders>
               <w:left w:val="single" w:sz="4" w:space="0" w:color="000000"/>
               <w:bottom w:val="single" w:sz="4" w:space="0" w:color="000000"/>
@@ -19855,7 +19855,7 @@
         </w:tc>
         <w:tc>
           <w:tcPr>
-            <w:tcW w:w="495" w:type="dxa"/>
+            <w:tcW w:w="496" w:type="dxa"/>
             <w:tcBorders>
               <w:left w:val="single" w:sz="4" w:space="0" w:color="000000"/>
               <w:bottom w:val="single" w:sz="4" w:space="0" w:color="000000"/>
@@ -20243,7 +20243,7 @@
         <w:trPr/>
         <w:tc>
           <w:tcPr>
-            <w:tcW w:w="1417" w:type="dxa"/>
+            <w:tcW w:w="1416" w:type="dxa"/>
             <w:tcBorders>
               <w:left w:val="single" w:sz="4" w:space="0" w:color="000000"/>
               <w:bottom w:val="single" w:sz="4" w:space="0" w:color="000000"/>
@@ -20281,7 +20281,7 @@
         </w:tc>
         <w:tc>
           <w:tcPr>
-            <w:tcW w:w="495" w:type="dxa"/>
+            <w:tcW w:w="496" w:type="dxa"/>
             <w:tcBorders>
               <w:left w:val="single" w:sz="4" w:space="0" w:color="000000"/>
               <w:bottom w:val="single" w:sz="4" w:space="0" w:color="000000"/>
@@ -20385,7 +20385,7 @@
         </w:tc>
         <w:tc>
           <w:tcPr>
-            <w:tcW w:w="682" w:type="dxa"/>
+            <w:tcW w:w="681" w:type="dxa"/>
             <w:tcBorders>
               <w:left w:val="single" w:sz="4" w:space="0" w:color="000000"/>
               <w:bottom w:val="single" w:sz="4" w:space="0" w:color="000000"/>
@@ -20437,7 +20437,7 @@
         </w:tc>
         <w:tc>
           <w:tcPr>
-            <w:tcW w:w="495" w:type="dxa"/>
+            <w:tcW w:w="496" w:type="dxa"/>
             <w:tcBorders>
               <w:left w:val="single" w:sz="4" w:space="0" w:color="000000"/>
               <w:bottom w:val="single" w:sz="4" w:space="0" w:color="000000"/>
@@ -20825,7 +20825,7 @@
         <w:trPr/>
         <w:tc>
           <w:tcPr>
-            <w:tcW w:w="1417" w:type="dxa"/>
+            <w:tcW w:w="1416" w:type="dxa"/>
             <w:tcBorders>
               <w:left w:val="single" w:sz="4" w:space="0" w:color="000000"/>
               <w:bottom w:val="single" w:sz="4" w:space="0" w:color="000000"/>
@@ -20863,7 +20863,7 @@
         </w:tc>
         <w:tc>
           <w:tcPr>
-            <w:tcW w:w="495" w:type="dxa"/>
+            <w:tcW w:w="496" w:type="dxa"/>
             <w:tcBorders>
               <w:left w:val="single" w:sz="4" w:space="0" w:color="000000"/>
               <w:bottom w:val="single" w:sz="4" w:space="0" w:color="000000"/>
@@ -20967,7 +20967,7 @@
         </w:tc>
         <w:tc>
           <w:tcPr>
-            <w:tcW w:w="682" w:type="dxa"/>
+            <w:tcW w:w="681" w:type="dxa"/>
             <w:tcBorders>
               <w:left w:val="single" w:sz="4" w:space="0" w:color="000000"/>
               <w:bottom w:val="single" w:sz="4" w:space="0" w:color="000000"/>
@@ -21019,7 +21019,7 @@
         </w:tc>
         <w:tc>
           <w:tcPr>
-            <w:tcW w:w="495" w:type="dxa"/>
+            <w:tcW w:w="496" w:type="dxa"/>
             <w:tcBorders>
               <w:left w:val="single" w:sz="4" w:space="0" w:color="000000"/>
               <w:bottom w:val="single" w:sz="4" w:space="0" w:color="000000"/>
@@ -21407,7 +21407,7 @@
         <w:trPr/>
         <w:tc>
           <w:tcPr>
-            <w:tcW w:w="1417" w:type="dxa"/>
+            <w:tcW w:w="1416" w:type="dxa"/>
             <w:tcBorders>
               <w:left w:val="single" w:sz="4" w:space="0" w:color="000000"/>
               <w:bottom w:val="single" w:sz="4" w:space="0" w:color="000000"/>
@@ -21445,7 +21445,7 @@
         </w:tc>
         <w:tc>
           <w:tcPr>
-            <w:tcW w:w="495" w:type="dxa"/>
+            <w:tcW w:w="496" w:type="dxa"/>
             <w:tcBorders>
               <w:left w:val="single" w:sz="4" w:space="0" w:color="000000"/>
               <w:bottom w:val="single" w:sz="4" w:space="0" w:color="000000"/>
@@ -21549,7 +21549,7 @@
         </w:tc>
         <w:tc>
           <w:tcPr>
-            <w:tcW w:w="682" w:type="dxa"/>
+            <w:tcW w:w="681" w:type="dxa"/>
             <w:tcBorders>
               <w:left w:val="single" w:sz="4" w:space="0" w:color="000000"/>
               <w:bottom w:val="single" w:sz="4" w:space="0" w:color="000000"/>
@@ -21601,7 +21601,7 @@
         </w:tc>
         <w:tc>
           <w:tcPr>
-            <w:tcW w:w="495" w:type="dxa"/>
+            <w:tcW w:w="496" w:type="dxa"/>
             <w:tcBorders>
               <w:left w:val="single" w:sz="4" w:space="0" w:color="000000"/>
               <w:bottom w:val="single" w:sz="4" w:space="0" w:color="000000"/>
@@ -21989,7 +21989,7 @@
         <w:trPr/>
         <w:tc>
           <w:tcPr>
-            <w:tcW w:w="1417" w:type="dxa"/>
+            <w:tcW w:w="1416" w:type="dxa"/>
             <w:tcBorders>
               <w:left w:val="single" w:sz="4" w:space="0" w:color="000000"/>
               <w:bottom w:val="single" w:sz="4" w:space="0" w:color="000000"/>
@@ -22027,7 +22027,7 @@
         </w:tc>
         <w:tc>
           <w:tcPr>
-            <w:tcW w:w="495" w:type="dxa"/>
+            <w:tcW w:w="496" w:type="dxa"/>
             <w:tcBorders>
               <w:left w:val="single" w:sz="4" w:space="0" w:color="000000"/>
               <w:bottom w:val="single" w:sz="4" w:space="0" w:color="000000"/>
@@ -22131,7 +22131,7 @@
         </w:tc>
         <w:tc>
           <w:tcPr>
-            <w:tcW w:w="682" w:type="dxa"/>
+            <w:tcW w:w="681" w:type="dxa"/>
             <w:tcBorders>
               <w:left w:val="single" w:sz="4" w:space="0" w:color="000000"/>
               <w:bottom w:val="single" w:sz="4" w:space="0" w:color="000000"/>
@@ -22183,7 +22183,7 @@
         </w:tc>
         <w:tc>
           <w:tcPr>
-            <w:tcW w:w="495" w:type="dxa"/>
+            <w:tcW w:w="496" w:type="dxa"/>
             <w:tcBorders>
               <w:left w:val="single" w:sz="4" w:space="0" w:color="000000"/>
               <w:bottom w:val="single" w:sz="4" w:space="0" w:color="000000"/>
@@ -22571,7 +22571,7 @@
         <w:trPr/>
         <w:tc>
           <w:tcPr>
-            <w:tcW w:w="1417" w:type="dxa"/>
+            <w:tcW w:w="1416" w:type="dxa"/>
             <w:tcBorders>
               <w:left w:val="single" w:sz="4" w:space="0" w:color="000000"/>
               <w:bottom w:val="single" w:sz="4" w:space="0" w:color="000000"/>
@@ -22609,7 +22609,7 @@
         </w:tc>
         <w:tc>
           <w:tcPr>
-            <w:tcW w:w="495" w:type="dxa"/>
+            <w:tcW w:w="496" w:type="dxa"/>
             <w:tcBorders>
               <w:left w:val="single" w:sz="4" w:space="0" w:color="000000"/>
               <w:bottom w:val="single" w:sz="4" w:space="0" w:color="000000"/>
@@ -22713,7 +22713,7 @@
         </w:tc>
         <w:tc>
           <w:tcPr>
-            <w:tcW w:w="682" w:type="dxa"/>
+            <w:tcW w:w="681" w:type="dxa"/>
             <w:tcBorders>
               <w:left w:val="single" w:sz="4" w:space="0" w:color="000000"/>
               <w:bottom w:val="single" w:sz="4" w:space="0" w:color="000000"/>
@@ -22765,7 +22765,7 @@
         </w:tc>
         <w:tc>
           <w:tcPr>
-            <w:tcW w:w="495" w:type="dxa"/>
+            <w:tcW w:w="496" w:type="dxa"/>
             <w:tcBorders>
               <w:left w:val="single" w:sz="4" w:space="0" w:color="000000"/>
               <w:bottom w:val="single" w:sz="4" w:space="0" w:color="000000"/>
@@ -23153,7 +23153,7 @@
         <w:trPr/>
         <w:tc>
           <w:tcPr>
-            <w:tcW w:w="1417" w:type="dxa"/>
+            <w:tcW w:w="1416" w:type="dxa"/>
             <w:tcBorders>
               <w:left w:val="single" w:sz="4" w:space="0" w:color="000000"/>
               <w:bottom w:val="single" w:sz="4" w:space="0" w:color="000000"/>
@@ -23191,7 +23191,7 @@
         </w:tc>
         <w:tc>
           <w:tcPr>
-            <w:tcW w:w="495" w:type="dxa"/>
+            <w:tcW w:w="496" w:type="dxa"/>
             <w:tcBorders>
               <w:left w:val="single" w:sz="4" w:space="0" w:color="000000"/>
               <w:bottom w:val="single" w:sz="4" w:space="0" w:color="000000"/>
@@ -23295,7 +23295,7 @@
         </w:tc>
         <w:tc>
           <w:tcPr>
-            <w:tcW w:w="682" w:type="dxa"/>
+            <w:tcW w:w="681" w:type="dxa"/>
             <w:tcBorders>
               <w:left w:val="single" w:sz="4" w:space="0" w:color="000000"/>
               <w:bottom w:val="single" w:sz="4" w:space="0" w:color="000000"/>
@@ -23347,7 +23347,7 @@
         </w:tc>
         <w:tc>
           <w:tcPr>
-            <w:tcW w:w="495" w:type="dxa"/>
+            <w:tcW w:w="496" w:type="dxa"/>
             <w:tcBorders>
               <w:left w:val="single" w:sz="4" w:space="0" w:color="000000"/>
               <w:bottom w:val="single" w:sz="4" w:space="0" w:color="000000"/>
@@ -23819,7 +23819,7 @@
         <w:trPr/>
         <w:tc>
           <w:tcPr>
-            <w:tcW w:w="1417" w:type="dxa"/>
+            <w:tcW w:w="1416" w:type="dxa"/>
             <w:tcBorders>
               <w:left w:val="single" w:sz="4" w:space="0" w:color="000000"/>
               <w:bottom w:val="single" w:sz="4" w:space="0" w:color="000000"/>
@@ -23857,7 +23857,7 @@
         </w:tc>
         <w:tc>
           <w:tcPr>
-            <w:tcW w:w="495" w:type="dxa"/>
+            <w:tcW w:w="496" w:type="dxa"/>
             <w:tcBorders>
               <w:left w:val="single" w:sz="4" w:space="0" w:color="000000"/>
               <w:bottom w:val="single" w:sz="4" w:space="0" w:color="000000"/>
@@ -23961,7 +23961,7 @@
         </w:tc>
         <w:tc>
           <w:tcPr>
-            <w:tcW w:w="682" w:type="dxa"/>
+            <w:tcW w:w="681" w:type="dxa"/>
             <w:tcBorders>
               <w:left w:val="single" w:sz="4" w:space="0" w:color="000000"/>
               <w:bottom w:val="single" w:sz="4" w:space="0" w:color="000000"/>
@@ -24013,7 +24013,7 @@
         </w:tc>
         <w:tc>
           <w:tcPr>
-            <w:tcW w:w="495" w:type="dxa"/>
+            <w:tcW w:w="496" w:type="dxa"/>
             <w:tcBorders>
               <w:left w:val="single" w:sz="4" w:space="0" w:color="000000"/>
               <w:bottom w:val="single" w:sz="4" w:space="0" w:color="000000"/>
@@ -24485,7 +24485,7 @@
         <w:trPr/>
         <w:tc>
           <w:tcPr>
-            <w:tcW w:w="1417" w:type="dxa"/>
+            <w:tcW w:w="1416" w:type="dxa"/>
             <w:tcBorders>
               <w:left w:val="single" w:sz="4" w:space="0" w:color="000000"/>
               <w:bottom w:val="single" w:sz="4" w:space="0" w:color="000000"/>
@@ -24523,7 +24523,7 @@
         </w:tc>
         <w:tc>
           <w:tcPr>
-            <w:tcW w:w="495" w:type="dxa"/>
+            <w:tcW w:w="496" w:type="dxa"/>
             <w:tcBorders>
               <w:left w:val="single" w:sz="4" w:space="0" w:color="000000"/>
               <w:bottom w:val="single" w:sz="4" w:space="0" w:color="000000"/>
@@ -24627,7 +24627,7 @@
         </w:tc>
         <w:tc>
           <w:tcPr>
-            <w:tcW w:w="682" w:type="dxa"/>
+            <w:tcW w:w="681" w:type="dxa"/>
             <w:tcBorders>
               <w:left w:val="single" w:sz="4" w:space="0" w:color="000000"/>
               <w:bottom w:val="single" w:sz="4" w:space="0" w:color="000000"/>
@@ -24679,7 +24679,7 @@
         </w:tc>
         <w:tc>
           <w:tcPr>
-            <w:tcW w:w="495" w:type="dxa"/>
+            <w:tcW w:w="496" w:type="dxa"/>
             <w:tcBorders>
               <w:left w:val="single" w:sz="4" w:space="0" w:color="000000"/>
               <w:bottom w:val="single" w:sz="4" w:space="0" w:color="000000"/>
@@ -25067,7 +25067,7 @@
         <w:trPr/>
         <w:tc>
           <w:tcPr>
-            <w:tcW w:w="1417" w:type="dxa"/>
+            <w:tcW w:w="1416" w:type="dxa"/>
             <w:tcBorders>
               <w:left w:val="single" w:sz="4" w:space="0" w:color="000000"/>
               <w:bottom w:val="single" w:sz="4" w:space="0" w:color="000000"/>
@@ -25105,7 +25105,7 @@
         </w:tc>
         <w:tc>
           <w:tcPr>
-            <w:tcW w:w="495" w:type="dxa"/>
+            <w:tcW w:w="496" w:type="dxa"/>
             <w:tcBorders>
               <w:left w:val="single" w:sz="4" w:space="0" w:color="000000"/>
               <w:bottom w:val="single" w:sz="4" w:space="0" w:color="000000"/>
@@ -25209,7 +25209,7 @@
         </w:tc>
         <w:tc>
           <w:tcPr>
-            <w:tcW w:w="682" w:type="dxa"/>
+            <w:tcW w:w="681" w:type="dxa"/>
             <w:tcBorders>
               <w:left w:val="single" w:sz="4" w:space="0" w:color="000000"/>
               <w:bottom w:val="single" w:sz="4" w:space="0" w:color="000000"/>
@@ -25261,7 +25261,7 @@
         </w:tc>
         <w:tc>
           <w:tcPr>
-            <w:tcW w:w="495" w:type="dxa"/>
+            <w:tcW w:w="496" w:type="dxa"/>
             <w:tcBorders>
               <w:left w:val="single" w:sz="4" w:space="0" w:color="000000"/>
               <w:bottom w:val="single" w:sz="4" w:space="0" w:color="000000"/>
@@ -28038,8 +28038,8 @@
           <w:lang w:val="pt-BR"/>
         </w:rPr>
       </w:pPr>
-      <w:bookmarkStart w:id="54" w:name="dados-utilizados"/>
-      <w:bookmarkStart w:id="55" w:name="apêndice"/>
+      <w:bookmarkStart w:id="54" w:name="apêndice"/>
+      <w:bookmarkStart w:id="55" w:name="dados-utilizados"/>
       <w:r>
         <w:rPr>
           <w:lang w:val="pt-BR"/>

</xml_diff>